<commit_message>
Find some issues and fixed in q3
</commit_message>
<xml_diff>
--- a/A1PengyuWang0425157/A1PengyuWang.docx
+++ b/A1PengyuWang0425157/A1PengyuWang.docx
@@ -69,7 +69,7 @@
         <w:widowControl/>
         <w:jc w:val="center"/>
         <w:rPr>
-          <w:rFonts w:eastAsia="宋体" w:cs="Times New Roman" w:hint="eastAsia"/>
+          <w:rFonts w:eastAsia="宋体" w:cs="Times New Roman"/>
           <w:kern w:val="0"/>
           <w:szCs w:val="24"/>
         </w:rPr>
@@ -318,16 +318,12 @@
     <w:p>
       <w:pPr>
         <w:jc w:val="center"/>
-        <w:rPr>
-          <w:rFonts w:hint="eastAsia"/>
-        </w:rPr>
-      </w:pPr>
-    </w:p>
-    <w:p>
-      <w:pPr>
-        <w:jc w:val="center"/>
-        <w:rPr>
-          <w:rFonts w:hint="eastAsia"/>
+      </w:pPr>
+    </w:p>
+    <w:p>
+      <w:pPr>
+        <w:jc w:val="center"/>
+        <w:rPr>
           <w:b/>
           <w:bCs/>
         </w:rPr>
@@ -401,13 +397,7 @@
         <w:t>peci</w:t>
       </w:r>
       <w:r>
-        <w:t xml:space="preserve">fied histogram, Histogram of input image and </w:t>
-      </w:r>
-      <w:r>
-        <w:t>Histogram of</w:t>
-      </w:r>
-      <w:r>
-        <w:t xml:space="preserve"> output image by equalization as shown below</w:t>
+        <w:t>fied histogram, Histogram of input image and Histogram of output image by equalization as shown below</w:t>
       </w:r>
       <w:r>
         <w:t>.</w:t>
@@ -524,15 +514,24 @@
         </w:rPr>
         <w:t xml:space="preserve"> </w:t>
       </w:r>
-      <w:r>
-        <w:rPr>
-          <w:noProof/>
-        </w:rPr>
+    </w:p>
+    <w:p>
+      <w:pPr>
+        <w:jc w:val="center"/>
+        <w:rPr>
+          <w:noProof/>
+        </w:rPr>
+      </w:pPr>
+      <w:r>
+        <w:rPr>
+          <w:noProof/>
+        </w:rPr>
+        <w:lastRenderedPageBreak/>
         <w:drawing>
-          <wp:inline distT="0" distB="0" distL="0" distR="0" wp14:anchorId="61C21CC7" wp14:editId="29F8331B">
-            <wp:extent cx="3010740" cy="2667000"/>
+          <wp:inline distT="0" distB="0" distL="0" distR="0" wp14:anchorId="484D4673" wp14:editId="4959CFBE">
+            <wp:extent cx="4631872" cy="4103042"/>
             <wp:effectExtent l="0" t="0" r="0" b="0"/>
-            <wp:docPr id="11" name="图片 11" descr="图表, 条形图&#10;&#10;描述已自动生成"/>
+            <wp:docPr id="3" name="图片 3" descr="图表, 条形图&#10;&#10;描述已自动生成"/>
             <wp:cNvGraphicFramePr>
               <a:graphicFrameLocks xmlns:a="http://schemas.openxmlformats.org/drawingml/2006/main" noChangeAspect="1"/>
             </wp:cNvGraphicFramePr>
@@ -540,7 +539,7 @@
               <a:graphicData uri="http://schemas.openxmlformats.org/drawingml/2006/picture">
                 <pic:pic xmlns:pic="http://schemas.openxmlformats.org/drawingml/2006/picture">
                   <pic:nvPicPr>
-                    <pic:cNvPr id="11" name="图片 11" descr="图表, 条形图&#10;&#10;描述已自动生成"/>
+                    <pic:cNvPr id="3" name="图片 3" descr="图表, 条形图&#10;&#10;描述已自动生成"/>
                     <pic:cNvPicPr/>
                   </pic:nvPicPr>
                   <pic:blipFill>
@@ -552,7 +551,7 @@
                   <pic:spPr>
                     <a:xfrm>
                       <a:off x="0" y="0"/>
-                      <a:ext cx="3026013" cy="2680529"/>
+                      <a:ext cx="4661230" cy="4129048"/>
                     </a:xfrm>
                     <a:prstGeom prst="rect">
                       <a:avLst/>
@@ -564,6 +563,46 @@
           </wp:inline>
         </w:drawing>
       </w:r>
+      <w:r>
+        <w:rPr>
+          <w:noProof/>
+        </w:rPr>
+        <w:drawing>
+          <wp:inline distT="0" distB="0" distL="0" distR="0" wp14:anchorId="4EED2B2A" wp14:editId="4E9B8A88">
+            <wp:extent cx="4927788" cy="4365171"/>
+            <wp:effectExtent l="0" t="0" r="6350" b="0"/>
+            <wp:docPr id="10" name="图片 10" descr="表格&#10;&#10;描述已自动生成"/>
+            <wp:cNvGraphicFramePr>
+              <a:graphicFrameLocks xmlns:a="http://schemas.openxmlformats.org/drawingml/2006/main" noChangeAspect="1"/>
+            </wp:cNvGraphicFramePr>
+            <a:graphic xmlns:a="http://schemas.openxmlformats.org/drawingml/2006/main">
+              <a:graphicData uri="http://schemas.openxmlformats.org/drawingml/2006/picture">
+                <pic:pic xmlns:pic="http://schemas.openxmlformats.org/drawingml/2006/picture">
+                  <pic:nvPicPr>
+                    <pic:cNvPr id="10" name="图片 10" descr="表格&#10;&#10;描述已自动生成"/>
+                    <pic:cNvPicPr/>
+                  </pic:nvPicPr>
+                  <pic:blipFill>
+                    <a:blip r:embed="rId17"/>
+                    <a:stretch>
+                      <a:fillRect/>
+                    </a:stretch>
+                  </pic:blipFill>
+                  <pic:spPr>
+                    <a:xfrm>
+                      <a:off x="0" y="0"/>
+                      <a:ext cx="4939460" cy="4375510"/>
+                    </a:xfrm>
+                    <a:prstGeom prst="rect">
+                      <a:avLst/>
+                    </a:prstGeom>
+                  </pic:spPr>
+                </pic:pic>
+              </a:graphicData>
+            </a:graphic>
+          </wp:inline>
+        </w:drawing>
+      </w:r>
     </w:p>
     <w:p>
       <w:pPr>
@@ -580,15 +619,7 @@
         <w:t>4.</w:t>
       </w:r>
       <w:r>
-        <w:t xml:space="preserve"> Livingroom and </w:t>
-      </w:r>
-      <w:proofErr w:type="spellStart"/>
-      <w:r>
-        <w:t>woman_darkhair</w:t>
-      </w:r>
-      <w:proofErr w:type="spellEnd"/>
-      <w:r>
-        <w:t xml:space="preserve"> images and histograms are shown below.</w:t>
+        <w:t xml:space="preserve"> Livingroom and woman_darkhair images and histograms are shown below.</w:t>
       </w:r>
       <w:r>
         <w:t xml:space="preserve"> I have no clu</w:t>
@@ -624,7 +655,7 @@
                     <pic:cNvPicPr/>
                   </pic:nvPicPr>
                   <pic:blipFill>
-                    <a:blip r:embed="rId17"/>
+                    <a:blip r:embed="rId18"/>
                     <a:stretch>
                       <a:fillRect/>
                     </a:stretch>
@@ -664,7 +695,7 @@
                     <pic:cNvPicPr/>
                   </pic:nvPicPr>
                   <pic:blipFill>
-                    <a:blip r:embed="rId18"/>
+                    <a:blip r:embed="rId19"/>
                     <a:stretch>
                       <a:fillRect/>
                     </a:stretch>
@@ -713,7 +744,7 @@
                     <pic:cNvPicPr/>
                   </pic:nvPicPr>
                   <pic:blipFill>
-                    <a:blip r:embed="rId19"/>
+                    <a:blip r:embed="rId20"/>
                     <a:stretch>
                       <a:fillRect/>
                     </a:stretch>
@@ -759,7 +790,7 @@
                     <pic:cNvPicPr/>
                   </pic:nvPicPr>
                   <pic:blipFill>
-                    <a:blip r:embed="rId20"/>
+                    <a:blip r:embed="rId21"/>
                     <a:stretch>
                       <a:fillRect/>
                     </a:stretch>
@@ -828,7 +859,7 @@
                     <pic:cNvPicPr/>
                   </pic:nvPicPr>
                   <pic:blipFill>
-                    <a:blip r:embed="rId21"/>
+                    <a:blip r:embed="rId22"/>
                     <a:stretch>
                       <a:fillRect/>
                     </a:stretch>
@@ -869,7 +900,6 @@
         <w:widowControl/>
         <w:jc w:val="center"/>
         <w:rPr>
-          <w:rFonts w:hint="eastAsia"/>
           <w:b/>
           <w:bCs/>
           <w:noProof/>
@@ -917,7 +947,7 @@
                     <pic:cNvPicPr/>
                   </pic:nvPicPr>
                   <pic:blipFill>
-                    <a:blip r:embed="rId22"/>
+                    <a:blip r:embed="rId23"/>
                     <a:stretch>
                       <a:fillRect/>
                     </a:stretch>
@@ -941,16 +971,12 @@
     <w:p>
       <w:pPr>
         <w:jc w:val="center"/>
-        <w:rPr>
-          <w:rFonts w:hint="eastAsia"/>
-        </w:rPr>
-      </w:pPr>
-    </w:p>
-    <w:p>
-      <w:pPr>
-        <w:jc w:val="center"/>
-        <w:rPr>
-          <w:rFonts w:hint="eastAsia"/>
+      </w:pPr>
+    </w:p>
+    <w:p>
+      <w:pPr>
+        <w:jc w:val="center"/>
+        <w:rPr>
           <w:b/>
           <w:bCs/>
         </w:rPr>
@@ -996,7 +1022,7 @@
                     <pic:cNvPicPr/>
                   </pic:nvPicPr>
                   <pic:blipFill>
-                    <a:blip r:embed="rId23"/>
+                    <a:blip r:embed="rId24"/>
                     <a:stretch>
                       <a:fillRect/>
                     </a:stretch>
@@ -1025,9 +1051,6 @@
     <w:p>
       <w:pPr>
         <w:jc w:val="center"/>
-        <w:rPr>
-          <w:rFonts w:hint="eastAsia"/>
-        </w:rPr>
       </w:pPr>
     </w:p>
     <w:p>
@@ -1059,7 +1082,6 @@
       <w:pPr>
         <w:jc w:val="center"/>
         <w:rPr>
-          <w:rFonts w:hint="eastAsia"/>
           <w:b/>
           <w:bCs/>
         </w:rPr>
@@ -1084,7 +1106,7 @@
                     <pic:cNvPicPr/>
                   </pic:nvPicPr>
                   <pic:blipFill>
-                    <a:blip r:embed="rId24"/>
+                    <a:blip r:embed="rId25"/>
                     <a:stretch>
                       <a:fillRect/>
                     </a:stretch>

</xml_diff>